<commit_message>
actualizacion del doc +  saco static de metodo getUsuario
</commit_message>
<xml_diff>
--- a/Paquete Entrega/Docs/TPO - API Viernes noche 2da Entrega.docx
+++ b/Paquete Entrega/Docs/TPO - API Viernes noche 2da Entrega.docx
@@ -581,16 +581,70 @@
           <w:lang w:val="es-AR"/>
         </w:rPr>
       </w:pPr>
+      <w:r>
+        <w:rPr>
+          <w:noProof/>
+          <w:lang w:val="es-AR"/>
+        </w:rPr>
+        <w:drawing>
+          <wp:inline distT="0" distB="0" distL="0" distR="0">
+            <wp:extent cx="5722620" cy="7078980"/>
+            <wp:effectExtent l="0" t="0" r="0" b="7620"/>
+            <wp:docPr id="3" name="Imagen 3"/>
+            <wp:cNvGraphicFramePr>
+              <a:graphicFrameLocks xmlns:a="http://schemas.openxmlformats.org/drawingml/2006/main" noChangeAspect="1"/>
+            </wp:cNvGraphicFramePr>
+            <a:graphic xmlns:a="http://schemas.openxmlformats.org/drawingml/2006/main">
+              <a:graphicData uri="http://schemas.openxmlformats.org/drawingml/2006/picture">
+                <pic:pic xmlns:pic="http://schemas.openxmlformats.org/drawingml/2006/picture">
+                  <pic:nvPicPr>
+                    <pic:cNvPr id="0" name="Picture 1"/>
+                    <pic:cNvPicPr>
+                      <a:picLocks noChangeAspect="1" noChangeArrowheads="1"/>
+                    </pic:cNvPicPr>
+                  </pic:nvPicPr>
+                  <pic:blipFill>
+                    <a:blip r:embed="rId5" cstate="print">
+                      <a:extLst>
+                        <a:ext uri="{28A0092B-C50C-407E-A947-70E740481C1C}">
+                          <a14:useLocalDpi xmlns:a14="http://schemas.microsoft.com/office/drawing/2010/main" val="0"/>
+                        </a:ext>
+                      </a:extLst>
+                    </a:blip>
+                    <a:srcRect/>
+                    <a:stretch>
+                      <a:fillRect/>
+                    </a:stretch>
+                  </pic:blipFill>
+                  <pic:spPr bwMode="auto">
+                    <a:xfrm>
+                      <a:off x="0" y="0"/>
+                      <a:ext cx="5722620" cy="7078980"/>
+                    </a:xfrm>
+                    <a:prstGeom prst="rect">
+                      <a:avLst/>
+                    </a:prstGeom>
+                    <a:noFill/>
+                    <a:ln>
+                      <a:noFill/>
+                    </a:ln>
+                  </pic:spPr>
+                </pic:pic>
+              </a:graphicData>
+            </a:graphic>
+          </wp:inline>
+        </w:drawing>
+      </w:r>
     </w:p>
     <w:p>
       <w:r>
         <w:br w:type="textWrapping" w:clear="all"/>
       </w:r>
     </w:p>
-    <w:p/>
-    <w:p/>
-    <w:p/>
-    <w:p/>
+    <w:p>
+      <w:bookmarkStart w:id="0" w:name="_GoBack"/>
+      <w:bookmarkEnd w:id="0"/>
+    </w:p>
     <w:p/>
     <w:p/>
     <w:p>
@@ -634,7 +688,7 @@
                     <pic:cNvPicPr/>
                   </pic:nvPicPr>
                   <pic:blipFill>
-                    <a:blip r:embed="rId5"/>
+                    <a:blip r:embed="rId6"/>
                     <a:stretch>
                       <a:fillRect/>
                     </a:stretch>
@@ -654,8 +708,6 @@
           </wp:inline>
         </w:drawing>
       </w:r>
-      <w:bookmarkStart w:id="0" w:name="_GoBack"/>
-      <w:bookmarkEnd w:id="0"/>
     </w:p>
     <w:p/>
     <w:p/>
@@ -958,6 +1010,7 @@
     <w:lsdException w:name="HTML Sample" w:semiHidden="1" w:unhideWhenUsed="1"/>
     <w:lsdException w:name="HTML Typewriter" w:semiHidden="1" w:unhideWhenUsed="1"/>
     <w:lsdException w:name="HTML Variable" w:semiHidden="1" w:unhideWhenUsed="1"/>
+    <w:lsdException w:name="Normal Table" w:semiHidden="1" w:unhideWhenUsed="1"/>
     <w:lsdException w:name="annotation subject" w:semiHidden="1" w:unhideWhenUsed="1"/>
     <w:lsdException w:name="No List" w:semiHidden="1" w:unhideWhenUsed="1"/>
     <w:lsdException w:name="Outline List 1" w:semiHidden="1" w:unhideWhenUsed="1"/>
@@ -1001,8 +1054,10 @@
     <w:lsdException w:name="Table Elegant" w:semiHidden="1" w:unhideWhenUsed="1"/>
     <w:lsdException w:name="Table Professional" w:semiHidden="1" w:unhideWhenUsed="1"/>
     <w:lsdException w:name="Table Subtle 1" w:semiHidden="1" w:unhideWhenUsed="1"/>
+    <w:lsdException w:name="Table Subtle 2" w:semiHidden="1" w:unhideWhenUsed="1"/>
     <w:lsdException w:name="Table Web 1" w:semiHidden="1" w:unhideWhenUsed="1"/>
     <w:lsdException w:name="Table Web 2" w:semiHidden="1" w:unhideWhenUsed="1"/>
+    <w:lsdException w:name="Table Web 3" w:semiHidden="1" w:unhideWhenUsed="1"/>
     <w:lsdException w:name="Balloon Text" w:semiHidden="1" w:unhideWhenUsed="1"/>
     <w:lsdException w:name="Table Grid" w:uiPriority="39"/>
     <w:lsdException w:name="Table Theme" w:semiHidden="1" w:unhideWhenUsed="1"/>

</xml_diff>